<commit_message>
Week - 2 - PL SQL Hands on Exercise Uploaded
</commit_message>
<xml_diff>
--- a/Week 2/PL_SQL Exercises/Exercise - 3 - Stored Procedures/Stored_Procedures.docx
+++ b/Week 2/PL_SQL Exercises/Exercise - 3 - Stored Procedures/Stored_Procedures.docx
@@ -443,9 +443,10 @@
     </w:p>
     <w:p>
       <w:pPr>
+        <w:pStyle w:val="ListParagraph"/>
         <w:numPr>
-          <w:ilvl w:val="1"/>
-          <w:numId w:val="14"/>
+          <w:ilvl w:val="0"/>
+          <w:numId w:val="15"/>
         </w:numPr>
         <w:spacing w:after="0"/>
       </w:pPr>
@@ -454,7 +455,7 @@
           <w:noProof/>
         </w:rPr>
         <w:drawing>
-          <wp:anchor distT="0" distB="0" distL="114300" distR="114300" simplePos="0" relativeHeight="251661312" behindDoc="1" locked="0" layoutInCell="1" allowOverlap="1" wp14:anchorId="3D6B7864" wp14:editId="245C75B9">
+          <wp:anchor distT="0" distB="0" distL="114300" distR="114300" simplePos="0" relativeHeight="251661312" behindDoc="1" locked="0" layoutInCell="1" allowOverlap="1" wp14:anchorId="3D6B7864" wp14:editId="3641EE42">
             <wp:simplePos x="0" y="0"/>
             <wp:positionH relativeFrom="margin">
               <wp:align>center</wp:align>
@@ -702,7 +703,7 @@
           <w:noProof/>
         </w:rPr>
         <w:drawing>
-          <wp:anchor distT="0" distB="0" distL="114300" distR="114300" simplePos="0" relativeHeight="251663360" behindDoc="1" locked="0" layoutInCell="1" allowOverlap="1" wp14:anchorId="1D3B6690" wp14:editId="2660929A">
+          <wp:anchor distT="0" distB="0" distL="114300" distR="114300" simplePos="0" relativeHeight="251663360" behindDoc="1" locked="0" layoutInCell="1" allowOverlap="1" wp14:anchorId="1D3B6690" wp14:editId="6E61BAA3">
             <wp:simplePos x="0" y="0"/>
             <wp:positionH relativeFrom="margin">
               <wp:posOffset>-30480</wp:posOffset>
@@ -2542,14 +2543,14 @@
   <w:abstractNum w:abstractNumId="9" w15:restartNumberingAfterBreak="0">
     <w:nsid w:val="428641AA"/>
     <w:multiLevelType w:val="hybridMultilevel"/>
-    <w:tmpl w:val="D7AC7D86"/>
+    <w:tmpl w:val="699CE370"/>
     <w:lvl w:ilvl="0" w:tplc="40090001">
       <w:start w:val="1"/>
       <w:numFmt w:val="bullet"/>
       <w:lvlText w:val=""/>
       <w:lvlJc w:val="left"/>
       <w:pPr>
-        <w:ind w:left="720" w:hanging="360"/>
+        <w:ind w:left="1919" w:hanging="360"/>
       </w:pPr>
       <w:rPr>
         <w:rFonts w:ascii="Symbol" w:hAnsi="Symbol" w:hint="default"/>

</xml_diff>